<commit_message>
debugging the change frequency function
</commit_message>
<xml_diff>
--- a/Report.docx
+++ b/Report.docx
@@ -1,6 +1,6 @@
 
 <file path=word/document.xml><?xml version="1.0" encoding="utf-8"?>
-<w:document xmlns:wpc="http://schemas.microsoft.com/office/word/2010/wordprocessingCanvas" xmlns:cx="http://schemas.microsoft.com/office/drawing/2014/chartex" xmlns:cx1="http://schemas.microsoft.com/office/drawing/2015/9/8/chartex" xmlns:cx2="http://schemas.microsoft.com/office/drawing/2015/10/21/chartex" xmlns:cx3="http://schemas.microsoft.com/office/drawing/2016/5/9/chartex" xmlns:cx4="http://schemas.microsoft.com/office/drawing/2016/5/10/chartex" xmlns:cx5="http://schemas.microsoft.com/office/drawing/2016/5/11/chartex" xmlns:cx6="http://schemas.microsoft.com/office/drawing/2016/5/12/chartex" xmlns:cx7="http://schemas.microsoft.com/office/drawing/2016/5/13/chartex" xmlns:cx8="http://schemas.microsoft.com/office/drawing/2016/5/14/chartex" xmlns:mc="http://schemas.openxmlformats.org/markup-compatibility/2006" xmlns:aink="http://schemas.microsoft.com/office/drawing/2016/ink" xmlns:am3d="http://schemas.microsoft.com/office/drawing/2017/model3d" xmlns:o="urn:schemas-microsoft-com:office:office" xmlns:oel="http://schemas.microsoft.com/office/2019/extlst" xmlns:r="http://schemas.openxmlformats.org/officeDocument/2006/relationships" xmlns:m="http://schemas.openxmlformats.org/officeDocument/2006/math" xmlns:v="urn:schemas-microsoft-com:vml" xmlns:wp14="http://schemas.microsoft.com/office/word/2010/wordprocessingDrawing" xmlns:wp="http://schemas.openxmlformats.org/drawingml/2006/wordprocessingDrawing" xmlns:w10="urn:schemas-microsoft-com:office:word" xmlns:w="http://schemas.openxmlformats.org/wordprocessingml/2006/main" xmlns:w14="http://schemas.microsoft.com/office/word/2010/wordml" xmlns:w15="http://schemas.microsoft.com/office/word/2012/wordml" xmlns:w16cex="http://schemas.microsoft.com/office/word/2018/wordml/cex" xmlns:w16cid="http://schemas.microsoft.com/office/word/2016/wordml/cid" xmlns:w16="http://schemas.microsoft.com/office/word/2018/wordml" xmlns:w16sdtdh="http://schemas.microsoft.com/office/word/2020/wordml/sdtdatahash" xmlns:w16se="http://schemas.microsoft.com/office/word/2015/wordml/symex" xmlns:wpg="http://schemas.microsoft.com/office/word/2010/wordprocessingGroup" xmlns:wpi="http://schemas.microsoft.com/office/word/2010/wordprocessingInk" xmlns:wne="http://schemas.microsoft.com/office/word/2006/wordml" xmlns:wps="http://schemas.microsoft.com/office/word/2010/wordprocessingShape" mc:Ignorable="w14 w15 w16se w16cid w16 w16cex w16sdtdh wp14">
+<w:document xmlns:wpc="http://schemas.microsoft.com/office/word/2010/wordprocessingCanvas" xmlns:cx="http://schemas.microsoft.com/office/drawing/2014/chartex" xmlns:cx1="http://schemas.microsoft.com/office/drawing/2015/9/8/chartex" xmlns:cx2="http://schemas.microsoft.com/office/drawing/2015/10/21/chartex" xmlns:cx3="http://schemas.microsoft.com/office/drawing/2016/5/9/chartex" xmlns:cx4="http://schemas.microsoft.com/office/drawing/2016/5/10/chartex" xmlns:cx5="http://schemas.microsoft.com/office/drawing/2016/5/11/chartex" xmlns:cx6="http://schemas.microsoft.com/office/drawing/2016/5/12/chartex" xmlns:cx7="http://schemas.microsoft.com/office/drawing/2016/5/13/chartex" xmlns:cx8="http://schemas.microsoft.com/office/drawing/2016/5/14/chartex" xmlns:mc="http://schemas.openxmlformats.org/markup-compatibility/2006" xmlns:aink="http://schemas.microsoft.com/office/drawing/2016/ink" xmlns:am3d="http://schemas.microsoft.com/office/drawing/2017/model3d" xmlns:o="urn:schemas-microsoft-com:office:office" xmlns:r="http://schemas.openxmlformats.org/officeDocument/2006/relationships" xmlns:m="http://schemas.openxmlformats.org/officeDocument/2006/math" xmlns:v="urn:schemas-microsoft-com:vml" xmlns:wp14="http://schemas.microsoft.com/office/word/2010/wordprocessingDrawing" xmlns:wp="http://schemas.openxmlformats.org/drawingml/2006/wordprocessingDrawing" xmlns:w10="urn:schemas-microsoft-com:office:word" xmlns:w="http://schemas.openxmlformats.org/wordprocessingml/2006/main" xmlns:w14="http://schemas.microsoft.com/office/word/2010/wordml" xmlns:w15="http://schemas.microsoft.com/office/word/2012/wordml" xmlns:w16cex="http://schemas.microsoft.com/office/word/2018/wordml/cex" xmlns:w16cid="http://schemas.microsoft.com/office/word/2016/wordml/cid" xmlns:w16="http://schemas.microsoft.com/office/word/2018/wordml" xmlns:w16sdtdh="http://schemas.microsoft.com/office/word/2020/wordml/sdtdatahash" xmlns:w16se="http://schemas.microsoft.com/office/word/2015/wordml/symex" xmlns:wpg="http://schemas.microsoft.com/office/word/2010/wordprocessingGroup" xmlns:wpi="http://schemas.microsoft.com/office/word/2010/wordprocessingInk" xmlns:wne="http://schemas.microsoft.com/office/word/2006/wordml" xmlns:wps="http://schemas.microsoft.com/office/word/2010/wordprocessingShape" mc:Ignorable="w14 w15 w16se w16cid w16 w16cex w16sdtdh wp14">
   <w:body>
     <w:p>
       <w:pPr>
@@ -16,6 +16,13 @@
           <w:rtl/>
         </w:rPr>
         <w:t>سروین نامی</w:t>
+      </w:r>
+      <w:r>
+        <w:rPr>
+          <w:rFonts w:cs="B Nazanin" w:hint="cs"/>
+          <w:rtl/>
+        </w:rPr>
+        <w:t xml:space="preserve"> 9931103</w:t>
       </w:r>
     </w:p>
     <w:p>
@@ -1544,7 +1551,7 @@
       </w:pPr>
       <w:r>
         <w:rPr>
-          <w:rFonts w:cs="B Nazanin" w:hint="eastAsia"/>
+          <w:rFonts w:cs="B Nazanin"/>
           <w:rtl/>
         </w:rPr>
         <w:t>ا</w:t>
@@ -1568,7 +1575,7 @@
           <w:rFonts w:cs="B Nazanin"/>
           <w:rtl/>
         </w:rPr>
-        <w:t xml:space="preserve"> تابع فرکانس س</w:t>
+        <w:t xml:space="preserve"> کد فرکانس س</w:t>
       </w:r>
       <w:r>
         <w:rPr>
@@ -1589,6 +1596,20 @@
           <w:rFonts w:cs="B Nazanin"/>
           <w:rtl/>
         </w:rPr>
+        <w:t xml:space="preserve"> ورود</w:t>
+      </w:r>
+      <w:r>
+        <w:rPr>
+          <w:rFonts w:cs="B Nazanin" w:hint="cs"/>
+          <w:rtl/>
+        </w:rPr>
+        <w:t>ی</w:t>
+      </w:r>
+      <w:r>
+        <w:rPr>
+          <w:rFonts w:cs="B Nazanin"/>
+          <w:rtl/>
+        </w:rPr>
         <w:t xml:space="preserve"> را تغ</w:t>
       </w:r>
       <w:r>
@@ -1631,34 +1652,62 @@
           <w:rFonts w:cs="B Nazanin"/>
           <w:rtl/>
         </w:rPr>
-        <w:t>. با در</w:t>
-      </w:r>
-      <w:r>
-        <w:rPr>
-          <w:rFonts w:cs="B Nazanin" w:hint="cs"/>
-          <w:rtl/>
-        </w:rPr>
-        <w:t>ی</w:t>
-      </w:r>
-      <w:r>
-        <w:rPr>
-          <w:rFonts w:cs="B Nazanin" w:hint="eastAsia"/>
-          <w:rtl/>
-        </w:rPr>
-        <w:t>افت</w:t>
-      </w:r>
-      <w:r>
-        <w:rPr>
-          <w:rFonts w:cs="B Nazanin"/>
-          <w:rtl/>
-        </w:rPr>
-        <w:t xml:space="preserve"> دو آرگومان</w:t>
-      </w:r>
-      <w:r>
-        <w:rPr>
-          <w:rFonts w:cs="B Nazanin"/>
-        </w:rPr>
-        <w:t xml:space="preserve"> </w:t>
+        <w:t>. ا</w:t>
+      </w:r>
+      <w:r>
+        <w:rPr>
+          <w:rFonts w:cs="B Nazanin" w:hint="cs"/>
+          <w:rtl/>
+        </w:rPr>
+        <w:t>ی</w:t>
+      </w:r>
+      <w:r>
+        <w:rPr>
+          <w:rFonts w:cs="B Nazanin" w:hint="eastAsia"/>
+          <w:rtl/>
+        </w:rPr>
+        <w:t>ن</w:t>
+      </w:r>
+      <w:r>
+        <w:rPr>
+          <w:rFonts w:cs="B Nazanin"/>
+          <w:rtl/>
+        </w:rPr>
+        <w:t xml:space="preserve"> تابع دو آرگومان را م</w:t>
+      </w:r>
+      <w:r>
+        <w:rPr>
+          <w:rFonts w:cs="B Nazanin" w:hint="cs"/>
+          <w:rtl/>
+        </w:rPr>
+        <w:t>ی‌</w:t>
+      </w:r>
+      <w:r>
+        <w:rPr>
+          <w:rFonts w:cs="B Nazanin" w:hint="eastAsia"/>
+          <w:rtl/>
+        </w:rPr>
+        <w:t>پذ</w:t>
+      </w:r>
+      <w:r>
+        <w:rPr>
+          <w:rFonts w:cs="B Nazanin" w:hint="cs"/>
+          <w:rtl/>
+        </w:rPr>
+        <w:t>ی</w:t>
+      </w:r>
+      <w:r>
+        <w:rPr>
+          <w:rFonts w:cs="B Nazanin" w:hint="eastAsia"/>
+          <w:rtl/>
+        </w:rPr>
+        <w:t>رد</w:t>
+      </w:r>
+      <w:r>
+        <w:rPr>
+          <w:rFonts w:cs="B Nazanin"/>
+        </w:rPr>
+        <w:t>: `</w:t>
       </w:r>
       <w:proofErr w:type="spellStart"/>
       <w:r>
@@ -1672,14 +1721,83 @@
         <w:rPr>
           <w:rFonts w:cs="B Nazanin"/>
         </w:rPr>
-        <w:t xml:space="preserve"> </w:t>
-      </w:r>
-      <w:r>
-        <w:rPr>
-          <w:rFonts w:cs="B Nazanin"/>
-          <w:rtl/>
-        </w:rPr>
-        <w:t>(س</w:t>
+        <w:t xml:space="preserve">` </w:t>
+      </w:r>
+      <w:r>
+        <w:rPr>
+          <w:rFonts w:cs="B Nazanin"/>
+          <w:rtl/>
+        </w:rPr>
+        <w:t xml:space="preserve">که </w:t>
+      </w:r>
+      <w:r>
+        <w:rPr>
+          <w:rFonts w:cs="B Nazanin" w:hint="cs"/>
+          <w:rtl/>
+        </w:rPr>
+        <w:t>ی</w:t>
+      </w:r>
+      <w:r>
+        <w:rPr>
+          <w:rFonts w:cs="B Nazanin" w:hint="eastAsia"/>
+          <w:rtl/>
+        </w:rPr>
+        <w:t>ک</w:t>
+      </w:r>
+      <w:r>
+        <w:rPr>
+          <w:rFonts w:cs="B Nazanin"/>
+          <w:rtl/>
+        </w:rPr>
+        <w:t xml:space="preserve"> آرا</w:t>
+      </w:r>
+      <w:r>
+        <w:rPr>
+          <w:rFonts w:cs="B Nazanin" w:hint="cs"/>
+          <w:rtl/>
+        </w:rPr>
+        <w:t>ی</w:t>
+      </w:r>
+      <w:r>
+        <w:rPr>
+          <w:rFonts w:cs="B Nazanin" w:hint="eastAsia"/>
+          <w:rtl/>
+        </w:rPr>
+        <w:t>ه‌</w:t>
+      </w:r>
+      <w:r>
+        <w:rPr>
+          <w:rFonts w:cs="B Nazanin" w:hint="cs"/>
+          <w:rtl/>
+        </w:rPr>
+        <w:t>ی</w:t>
+      </w:r>
+      <w:r>
+        <w:rPr>
+          <w:rFonts w:cs="B Nazanin"/>
+        </w:rPr>
+        <w:t xml:space="preserve"> NumPy </w:t>
+      </w:r>
+      <w:r>
+        <w:rPr>
+          <w:rFonts w:cs="B Nazanin"/>
+          <w:rtl/>
+        </w:rPr>
+        <w:t>حاو</w:t>
+      </w:r>
+      <w:r>
+        <w:rPr>
+          <w:rFonts w:cs="B Nazanin" w:hint="cs"/>
+          <w:rtl/>
+        </w:rPr>
+        <w:t>ی</w:t>
+      </w:r>
+      <w:r>
+        <w:rPr>
+          <w:rFonts w:cs="B Nazanin"/>
+          <w:rtl/>
+        </w:rPr>
+        <w:t xml:space="preserve"> س</w:t>
       </w:r>
       <w:r>
         <w:rPr>
@@ -1714,13 +1832,13 @@
           <w:rFonts w:cs="B Nazanin"/>
           <w:rtl/>
         </w:rPr>
-        <w:t>) و</w:t>
-      </w:r>
-      <w:r>
-        <w:rPr>
-          <w:rFonts w:cs="B Nazanin"/>
-        </w:rPr>
-        <w:t xml:space="preserve"> </w:t>
+        <w:t xml:space="preserve"> است و</w:t>
+      </w:r>
+      <w:r>
+        <w:rPr>
+          <w:rFonts w:cs="B Nazanin"/>
+        </w:rPr>
+        <w:t xml:space="preserve"> `</w:t>
       </w:r>
       <w:proofErr w:type="spellStart"/>
       <w:r>
@@ -1734,14 +1852,35 @@
         <w:rPr>
           <w:rFonts w:cs="B Nazanin"/>
         </w:rPr>
-        <w:t xml:space="preserve"> </w:t>
-      </w:r>
-      <w:r>
-        <w:rPr>
-          <w:rFonts w:cs="B Nazanin"/>
-          <w:rtl/>
-        </w:rPr>
-        <w:t>(مقدار تغ</w:t>
+        <w:t xml:space="preserve">` </w:t>
+      </w:r>
+      <w:r>
+        <w:rPr>
+          <w:rFonts w:cs="B Nazanin"/>
+          <w:rtl/>
+        </w:rPr>
+        <w:t>که م</w:t>
+      </w:r>
+      <w:r>
+        <w:rPr>
+          <w:rFonts w:cs="B Nazanin" w:hint="cs"/>
+          <w:rtl/>
+        </w:rPr>
+        <w:t>ی</w:t>
+      </w:r>
+      <w:r>
+        <w:rPr>
+          <w:rFonts w:cs="B Nazanin" w:hint="eastAsia"/>
+          <w:rtl/>
+        </w:rPr>
+        <w:t>زان</w:t>
+      </w:r>
+      <w:r>
+        <w:rPr>
+          <w:rFonts w:cs="B Nazanin"/>
+          <w:rtl/>
+        </w:rPr>
+        <w:t xml:space="preserve"> تغ</w:t>
       </w:r>
       <w:r>
         <w:rPr>
@@ -1762,21 +1901,7 @@
           <w:rFonts w:cs="B Nazanin"/>
           <w:rtl/>
         </w:rPr>
-        <w:t xml:space="preserve"> فرکانس)، ابتدا زمان را بر اساس نرخ نمونه بردار</w:t>
-      </w:r>
-      <w:r>
-        <w:rPr>
-          <w:rFonts w:cs="B Nazanin" w:hint="cs"/>
-          <w:rtl/>
-        </w:rPr>
-        <w:t>ی</w:t>
-      </w:r>
-      <w:r>
-        <w:rPr>
-          <w:rFonts w:cs="B Nazanin"/>
-          <w:rtl/>
-        </w:rPr>
-        <w:t xml:space="preserve"> محاسبه م</w:t>
+        <w:t xml:space="preserve"> فرکانس را نشان م</w:t>
       </w:r>
       <w:r>
         <w:rPr>
@@ -1790,327 +1915,7 @@
           <w:rFonts w:cs="B Nazanin" w:hint="eastAsia"/>
           <w:rtl/>
         </w:rPr>
-        <w:t>کند</w:t>
-      </w:r>
-      <w:r>
-        <w:rPr>
-          <w:rFonts w:cs="B Nazanin"/>
-          <w:rtl/>
-        </w:rPr>
-        <w:t xml:space="preserve">. سپس از </w:t>
-      </w:r>
-      <w:r>
-        <w:rPr>
-          <w:rFonts w:cs="B Nazanin" w:hint="cs"/>
-          <w:rtl/>
-        </w:rPr>
-        <w:t>ی</w:t>
-      </w:r>
-      <w:r>
-        <w:rPr>
-          <w:rFonts w:cs="B Nazanin" w:hint="eastAsia"/>
-          <w:rtl/>
-        </w:rPr>
-        <w:t>ک</w:t>
-      </w:r>
-      <w:r>
-        <w:rPr>
-          <w:rFonts w:cs="B Nazanin"/>
-          <w:rtl/>
-        </w:rPr>
-        <w:t xml:space="preserve"> موج پ</w:t>
-      </w:r>
-      <w:r>
-        <w:rPr>
-          <w:rFonts w:cs="B Nazanin" w:hint="cs"/>
-          <w:rtl/>
-        </w:rPr>
-        <w:t>ی</w:t>
-      </w:r>
-      <w:r>
-        <w:rPr>
-          <w:rFonts w:cs="B Nazanin" w:hint="eastAsia"/>
-          <w:rtl/>
-        </w:rPr>
-        <w:t>چ</w:t>
-      </w:r>
-      <w:r>
-        <w:rPr>
-          <w:rFonts w:cs="B Nazanin" w:hint="cs"/>
-          <w:rtl/>
-        </w:rPr>
-        <w:t>ی</w:t>
-      </w:r>
-      <w:r>
-        <w:rPr>
-          <w:rFonts w:cs="B Nazanin" w:hint="eastAsia"/>
-          <w:rtl/>
-        </w:rPr>
-        <w:t>ده</w:t>
-      </w:r>
-      <w:r>
-        <w:rPr>
-          <w:rFonts w:cs="B Nazanin"/>
-          <w:rtl/>
-        </w:rPr>
-        <w:t xml:space="preserve"> مختلط با استفاده از تابع</w:t>
-      </w:r>
-      <w:r>
-        <w:rPr>
-          <w:rFonts w:cs="B Nazanin"/>
-        </w:rPr>
-        <w:t xml:space="preserve"> exp </w:t>
-      </w:r>
-      <w:r>
-        <w:rPr>
-          <w:rFonts w:cs="B Nazanin"/>
-          <w:rtl/>
-        </w:rPr>
-        <w:t>از کتابخانه</w:t>
-      </w:r>
-      <w:r>
-        <w:rPr>
-          <w:rFonts w:cs="B Nazanin"/>
-        </w:rPr>
-        <w:t xml:space="preserve"> </w:t>
-      </w:r>
-      <w:proofErr w:type="spellStart"/>
-      <w:r>
-        <w:rPr>
-          <w:rFonts w:cs="B Nazanin"/>
-        </w:rPr>
-        <w:t>numpy</w:t>
-      </w:r>
-      <w:proofErr w:type="spellEnd"/>
-      <w:r>
-        <w:rPr>
-          <w:rFonts w:cs="B Nazanin"/>
-        </w:rPr>
-        <w:t xml:space="preserve"> </w:t>
-      </w:r>
-      <w:r>
-        <w:rPr>
-          <w:rFonts w:cs="B Nazanin"/>
-          <w:rtl/>
-        </w:rPr>
-        <w:t>استفاده م</w:t>
-      </w:r>
-      <w:r>
-        <w:rPr>
-          <w:rFonts w:cs="B Nazanin" w:hint="cs"/>
-          <w:rtl/>
-        </w:rPr>
-        <w:t>ی‌</w:t>
-      </w:r>
-      <w:r>
-        <w:rPr>
-          <w:rFonts w:cs="B Nazanin"/>
-          <w:rtl/>
-        </w:rPr>
-        <w:t>کند تا فرکانس س</w:t>
-      </w:r>
-      <w:r>
-        <w:rPr>
-          <w:rFonts w:cs="B Nazanin" w:hint="cs"/>
-          <w:rtl/>
-        </w:rPr>
-        <w:t>ی</w:t>
-      </w:r>
-      <w:r>
-        <w:rPr>
-          <w:rFonts w:cs="B Nazanin" w:hint="eastAsia"/>
-          <w:rtl/>
-        </w:rPr>
-        <w:t>گنال</w:t>
-      </w:r>
-      <w:r>
-        <w:rPr>
-          <w:rFonts w:cs="B Nazanin"/>
-          <w:rtl/>
-        </w:rPr>
-        <w:t xml:space="preserve"> را تغ</w:t>
-      </w:r>
-      <w:r>
-        <w:rPr>
-          <w:rFonts w:cs="B Nazanin" w:hint="cs"/>
-          <w:rtl/>
-        </w:rPr>
-        <w:t>یی</w:t>
-      </w:r>
-      <w:r>
-        <w:rPr>
-          <w:rFonts w:cs="B Nazanin" w:hint="eastAsia"/>
-          <w:rtl/>
-        </w:rPr>
-        <w:t>ر</w:t>
-      </w:r>
-      <w:r>
-        <w:rPr>
-          <w:rFonts w:cs="B Nazanin"/>
-          <w:rtl/>
-        </w:rPr>
-        <w:t xml:space="preserve"> دهد. در نها</w:t>
-      </w:r>
-      <w:r>
-        <w:rPr>
-          <w:rFonts w:cs="B Nazanin" w:hint="cs"/>
-          <w:rtl/>
-        </w:rPr>
-        <w:t>ی</w:t>
-      </w:r>
-      <w:r>
-        <w:rPr>
-          <w:rFonts w:cs="B Nazanin" w:hint="eastAsia"/>
-          <w:rtl/>
-        </w:rPr>
-        <w:t>ت،</w:t>
-      </w:r>
-      <w:r>
-        <w:rPr>
-          <w:rFonts w:cs="B Nazanin"/>
-          <w:rtl/>
-        </w:rPr>
-        <w:t xml:space="preserve"> س</w:t>
-      </w:r>
-      <w:r>
-        <w:rPr>
-          <w:rFonts w:cs="B Nazanin" w:hint="cs"/>
-          <w:rtl/>
-        </w:rPr>
-        <w:t>ی</w:t>
-      </w:r>
-      <w:r>
-        <w:rPr>
-          <w:rFonts w:cs="B Nazanin" w:hint="eastAsia"/>
-          <w:rtl/>
-        </w:rPr>
-        <w:t>گنال</w:t>
-      </w:r>
-      <w:r>
-        <w:rPr>
-          <w:rFonts w:cs="B Nazanin"/>
-          <w:rtl/>
-        </w:rPr>
-        <w:t xml:space="preserve"> تغ</w:t>
-      </w:r>
-      <w:r>
-        <w:rPr>
-          <w:rFonts w:cs="B Nazanin" w:hint="cs"/>
-          <w:rtl/>
-        </w:rPr>
-        <w:t>یی</w:t>
-      </w:r>
-      <w:r>
-        <w:rPr>
-          <w:rFonts w:cs="B Nazanin" w:hint="eastAsia"/>
-          <w:rtl/>
-        </w:rPr>
-        <w:t>ر</w:t>
-      </w:r>
-      <w:r>
-        <w:rPr>
-          <w:rFonts w:cs="B Nazanin"/>
-          <w:rtl/>
-        </w:rPr>
-        <w:t xml:space="preserve"> </w:t>
-      </w:r>
-      <w:r>
-        <w:rPr>
-          <w:rFonts w:cs="B Nazanin" w:hint="cs"/>
-          <w:rtl/>
-        </w:rPr>
-        <w:t>ی</w:t>
-      </w:r>
-      <w:r>
-        <w:rPr>
-          <w:rFonts w:cs="B Nazanin" w:hint="eastAsia"/>
-          <w:rtl/>
-        </w:rPr>
-        <w:t>افته</w:t>
-      </w:r>
-      <w:r>
-        <w:rPr>
-          <w:rFonts w:cs="B Nazanin"/>
-          <w:rtl/>
-        </w:rPr>
-        <w:t xml:space="preserve"> را به صورت قسمت حق</w:t>
-      </w:r>
-      <w:r>
-        <w:rPr>
-          <w:rFonts w:cs="B Nazanin" w:hint="cs"/>
-          <w:rtl/>
-        </w:rPr>
-        <w:t>ی</w:t>
-      </w:r>
-      <w:r>
-        <w:rPr>
-          <w:rFonts w:cs="B Nazanin" w:hint="eastAsia"/>
-          <w:rtl/>
-        </w:rPr>
-        <w:t>ق</w:t>
-      </w:r>
-      <w:r>
-        <w:rPr>
-          <w:rFonts w:cs="B Nazanin" w:hint="cs"/>
-          <w:rtl/>
-        </w:rPr>
-        <w:t>ی</w:t>
-      </w:r>
-      <w:r>
-        <w:rPr>
-          <w:rFonts w:cs="B Nazanin"/>
-          <w:rtl/>
-        </w:rPr>
-        <w:t xml:space="preserve"> از موج پ</w:t>
-      </w:r>
-      <w:r>
-        <w:rPr>
-          <w:rFonts w:cs="B Nazanin" w:hint="cs"/>
-          <w:rtl/>
-        </w:rPr>
-        <w:t>ی</w:t>
-      </w:r>
-      <w:r>
-        <w:rPr>
-          <w:rFonts w:cs="B Nazanin" w:hint="eastAsia"/>
-          <w:rtl/>
-        </w:rPr>
-        <w:t>چ</w:t>
-      </w:r>
-      <w:r>
-        <w:rPr>
-          <w:rFonts w:cs="B Nazanin" w:hint="cs"/>
-          <w:rtl/>
-        </w:rPr>
-        <w:t>ی</w:t>
-      </w:r>
-      <w:r>
-        <w:rPr>
-          <w:rFonts w:cs="B Nazanin" w:hint="eastAsia"/>
-          <w:rtl/>
-        </w:rPr>
-        <w:t>ده</w:t>
-      </w:r>
-      <w:r>
-        <w:rPr>
-          <w:rFonts w:cs="B Nazanin"/>
-          <w:rtl/>
-        </w:rPr>
-        <w:t xml:space="preserve"> مختلط بازم</w:t>
-      </w:r>
-      <w:r>
-        <w:rPr>
-          <w:rFonts w:cs="B Nazanin" w:hint="cs"/>
-          <w:rtl/>
-        </w:rPr>
-        <w:t>ی‌</w:t>
-      </w:r>
-      <w:r>
-        <w:rPr>
-          <w:rFonts w:cs="B Nazanin" w:hint="eastAsia"/>
-          <w:rtl/>
-        </w:rPr>
-        <w:t>گرداند</w:t>
+        <w:t>دهد</w:t>
       </w:r>
       <w:r>
         <w:rPr>
@@ -2127,6 +1932,1303 @@
           <w:rtl/>
         </w:rPr>
       </w:pPr>
+      <w:r>
+        <w:rPr>
+          <w:rFonts w:cs="B Nazanin" w:hint="eastAsia"/>
+          <w:rtl/>
+        </w:rPr>
+        <w:t>تابع</w:t>
+      </w:r>
+      <w:r>
+        <w:rPr>
+          <w:rFonts w:cs="B Nazanin"/>
+          <w:rtl/>
+        </w:rPr>
+        <w:t xml:space="preserve"> ابتدا </w:t>
+      </w:r>
+      <w:r>
+        <w:rPr>
+          <w:rFonts w:cs="B Nazanin" w:hint="cs"/>
+          <w:rtl/>
+        </w:rPr>
+        <w:t>ی</w:t>
+      </w:r>
+      <w:r>
+        <w:rPr>
+          <w:rFonts w:cs="B Nazanin" w:hint="eastAsia"/>
+          <w:rtl/>
+        </w:rPr>
+        <w:t>ک</w:t>
+      </w:r>
+      <w:r>
+        <w:rPr>
+          <w:rFonts w:cs="B Nazanin"/>
+          <w:rtl/>
+        </w:rPr>
+        <w:t xml:space="preserve"> آرا</w:t>
+      </w:r>
+      <w:r>
+        <w:rPr>
+          <w:rFonts w:cs="B Nazanin" w:hint="cs"/>
+          <w:rtl/>
+        </w:rPr>
+        <w:t>ی</w:t>
+      </w:r>
+      <w:r>
+        <w:rPr>
+          <w:rFonts w:cs="B Nazanin" w:hint="eastAsia"/>
+          <w:rtl/>
+        </w:rPr>
+        <w:t>ه‌</w:t>
+      </w:r>
+      <w:r>
+        <w:rPr>
+          <w:rFonts w:cs="B Nazanin" w:hint="cs"/>
+          <w:rtl/>
+        </w:rPr>
+        <w:t>ی</w:t>
+      </w:r>
+      <w:r>
+        <w:rPr>
+          <w:rFonts w:cs="B Nazanin"/>
+          <w:rtl/>
+        </w:rPr>
+        <w:t xml:space="preserve"> زمان ا</w:t>
+      </w:r>
+      <w:r>
+        <w:rPr>
+          <w:rFonts w:cs="B Nazanin" w:hint="cs"/>
+          <w:rtl/>
+        </w:rPr>
+        <w:t>ی</w:t>
+      </w:r>
+      <w:r>
+        <w:rPr>
+          <w:rFonts w:cs="B Nazanin" w:hint="eastAsia"/>
+          <w:rtl/>
+        </w:rPr>
+        <w:t>جاد</w:t>
+      </w:r>
+      <w:r>
+        <w:rPr>
+          <w:rFonts w:cs="B Nazanin"/>
+          <w:rtl/>
+        </w:rPr>
+        <w:t xml:space="preserve"> م</w:t>
+      </w:r>
+      <w:r>
+        <w:rPr>
+          <w:rFonts w:cs="B Nazanin" w:hint="cs"/>
+          <w:rtl/>
+        </w:rPr>
+        <w:t>ی‌</w:t>
+      </w:r>
+      <w:r>
+        <w:rPr>
+          <w:rFonts w:cs="B Nazanin" w:hint="eastAsia"/>
+          <w:rtl/>
+        </w:rPr>
+        <w:t>کند</w:t>
+      </w:r>
+      <w:r>
+        <w:rPr>
+          <w:rFonts w:cs="B Nazanin"/>
+        </w:rPr>
+        <w:t xml:space="preserve"> (`time`) </w:t>
+      </w:r>
+      <w:r>
+        <w:rPr>
+          <w:rFonts w:cs="B Nazanin"/>
+          <w:rtl/>
+        </w:rPr>
+        <w:t>که به ازا</w:t>
+      </w:r>
+      <w:r>
+        <w:rPr>
+          <w:rFonts w:cs="B Nazanin" w:hint="cs"/>
+          <w:rtl/>
+        </w:rPr>
+        <w:t>ی</w:t>
+      </w:r>
+      <w:r>
+        <w:rPr>
+          <w:rFonts w:cs="B Nazanin"/>
+          <w:rtl/>
+        </w:rPr>
+        <w:t xml:space="preserve"> هر نمونه در س</w:t>
+      </w:r>
+      <w:r>
+        <w:rPr>
+          <w:rFonts w:cs="B Nazanin" w:hint="cs"/>
+          <w:rtl/>
+        </w:rPr>
+        <w:t>ی</w:t>
+      </w:r>
+      <w:r>
+        <w:rPr>
+          <w:rFonts w:cs="B Nazanin" w:hint="eastAsia"/>
+          <w:rtl/>
+        </w:rPr>
+        <w:t>گنال</w:t>
+      </w:r>
+      <w:r>
+        <w:rPr>
+          <w:rFonts w:cs="B Nazanin"/>
+          <w:rtl/>
+        </w:rPr>
+        <w:t xml:space="preserve"> ورود</w:t>
+      </w:r>
+      <w:r>
+        <w:rPr>
+          <w:rFonts w:cs="B Nazanin" w:hint="cs"/>
+          <w:rtl/>
+        </w:rPr>
+        <w:t>ی</w:t>
+      </w:r>
+      <w:r>
+        <w:rPr>
+          <w:rFonts w:cs="B Nazanin" w:hint="eastAsia"/>
+          <w:rtl/>
+        </w:rPr>
+        <w:t>،</w:t>
+      </w:r>
+      <w:r>
+        <w:rPr>
+          <w:rFonts w:cs="B Nazanin"/>
+          <w:rtl/>
+        </w:rPr>
+        <w:t xml:space="preserve"> مقدار زمان متناظر را در آرا</w:t>
+      </w:r>
+      <w:r>
+        <w:rPr>
+          <w:rFonts w:cs="B Nazanin" w:hint="cs"/>
+          <w:rtl/>
+        </w:rPr>
+        <w:t>ی</w:t>
+      </w:r>
+      <w:r>
+        <w:rPr>
+          <w:rFonts w:cs="B Nazanin" w:hint="eastAsia"/>
+          <w:rtl/>
+        </w:rPr>
+        <w:t>ه</w:t>
+      </w:r>
+      <w:r>
+        <w:rPr>
+          <w:rFonts w:cs="B Nazanin"/>
+          <w:rtl/>
+        </w:rPr>
+        <w:t xml:space="preserve"> ذخ</w:t>
+      </w:r>
+      <w:r>
+        <w:rPr>
+          <w:rFonts w:cs="B Nazanin" w:hint="cs"/>
+          <w:rtl/>
+        </w:rPr>
+        <w:t>ی</w:t>
+      </w:r>
+      <w:r>
+        <w:rPr>
+          <w:rFonts w:cs="B Nazanin" w:hint="eastAsia"/>
+          <w:rtl/>
+        </w:rPr>
+        <w:t>ره</w:t>
+      </w:r>
+      <w:r>
+        <w:rPr>
+          <w:rFonts w:cs="B Nazanin"/>
+          <w:rtl/>
+        </w:rPr>
+        <w:t xml:space="preserve"> م</w:t>
+      </w:r>
+      <w:r>
+        <w:rPr>
+          <w:rFonts w:cs="B Nazanin" w:hint="cs"/>
+          <w:rtl/>
+        </w:rPr>
+        <w:t>ی‌</w:t>
+      </w:r>
+      <w:r>
+        <w:rPr>
+          <w:rFonts w:cs="B Nazanin" w:hint="eastAsia"/>
+          <w:rtl/>
+        </w:rPr>
+        <w:t>کند</w:t>
+      </w:r>
+      <w:r>
+        <w:rPr>
+          <w:rFonts w:cs="B Nazanin"/>
+          <w:rtl/>
+        </w:rPr>
+        <w:t>. ا</w:t>
+      </w:r>
+      <w:r>
+        <w:rPr>
+          <w:rFonts w:cs="B Nazanin" w:hint="cs"/>
+          <w:rtl/>
+        </w:rPr>
+        <w:t>ی</w:t>
+      </w:r>
+      <w:r>
+        <w:rPr>
+          <w:rFonts w:cs="B Nazanin" w:hint="eastAsia"/>
+          <w:rtl/>
+        </w:rPr>
+        <w:t>ن</w:t>
+      </w:r>
+      <w:r>
+        <w:rPr>
+          <w:rFonts w:cs="B Nazanin"/>
+          <w:rtl/>
+        </w:rPr>
+        <w:t xml:space="preserve"> آرا</w:t>
+      </w:r>
+      <w:r>
+        <w:rPr>
+          <w:rFonts w:cs="B Nazanin" w:hint="cs"/>
+          <w:rtl/>
+        </w:rPr>
+        <w:t>ی</w:t>
+      </w:r>
+      <w:r>
+        <w:rPr>
+          <w:rFonts w:cs="B Nazanin" w:hint="eastAsia"/>
+          <w:rtl/>
+        </w:rPr>
+        <w:t>ه</w:t>
+      </w:r>
+      <w:r>
+        <w:rPr>
+          <w:rFonts w:cs="B Nazanin"/>
+          <w:rtl/>
+        </w:rPr>
+        <w:t xml:space="preserve"> زمان بر اساس نرخ نمونه‌بردار</w:t>
+      </w:r>
+      <w:r>
+        <w:rPr>
+          <w:rFonts w:cs="B Nazanin" w:hint="cs"/>
+          <w:rtl/>
+        </w:rPr>
+        <w:t>ی</w:t>
+      </w:r>
+      <w:r>
+        <w:rPr>
+          <w:rFonts w:cs="B Nazanin"/>
+        </w:rPr>
+        <w:t xml:space="preserve"> (`SAMPLING_RATE`) </w:t>
+      </w:r>
+      <w:r>
+        <w:rPr>
+          <w:rFonts w:cs="B Nazanin"/>
+          <w:rtl/>
+        </w:rPr>
+        <w:t>محاسبه م</w:t>
+      </w:r>
+      <w:r>
+        <w:rPr>
+          <w:rFonts w:cs="B Nazanin" w:hint="cs"/>
+          <w:rtl/>
+        </w:rPr>
+        <w:t>ی‌</w:t>
+      </w:r>
+      <w:r>
+        <w:rPr>
+          <w:rFonts w:cs="B Nazanin" w:hint="eastAsia"/>
+          <w:rtl/>
+        </w:rPr>
+        <w:t>شود</w:t>
+      </w:r>
+      <w:r>
+        <w:rPr>
+          <w:rFonts w:cs="B Nazanin"/>
+        </w:rPr>
+        <w:t>.</w:t>
+      </w:r>
+    </w:p>
+    <w:p>
+      <w:pPr>
+        <w:bidi/>
+        <w:rPr>
+          <w:rFonts w:cs="B Nazanin"/>
+          <w:rtl/>
+        </w:rPr>
+      </w:pPr>
+      <w:r>
+        <w:rPr>
+          <w:rFonts w:cs="B Nazanin" w:hint="eastAsia"/>
+          <w:rtl/>
+        </w:rPr>
+        <w:t>سپس</w:t>
+      </w:r>
+      <w:r>
+        <w:rPr>
+          <w:rFonts w:cs="B Nazanin"/>
+          <w:rtl/>
+        </w:rPr>
+        <w:t xml:space="preserve"> متغ</w:t>
+      </w:r>
+      <w:r>
+        <w:rPr>
+          <w:rFonts w:cs="B Nazanin" w:hint="cs"/>
+          <w:rtl/>
+        </w:rPr>
+        <w:t>ی</w:t>
+      </w:r>
+      <w:r>
+        <w:rPr>
+          <w:rFonts w:cs="B Nazanin" w:hint="eastAsia"/>
+          <w:rtl/>
+        </w:rPr>
+        <w:t>رها</w:t>
+      </w:r>
+      <w:r>
+        <w:rPr>
+          <w:rFonts w:cs="B Nazanin" w:hint="cs"/>
+          <w:rtl/>
+        </w:rPr>
+        <w:t>ی</w:t>
+      </w:r>
+      <w:r>
+        <w:rPr>
+          <w:rFonts w:cs="B Nazanin"/>
+        </w:rPr>
+        <w:t xml:space="preserve"> `</w:t>
+      </w:r>
+      <w:proofErr w:type="spellStart"/>
+      <w:r>
+        <w:rPr>
+          <w:rFonts w:cs="B Nazanin"/>
+        </w:rPr>
+        <w:t>start_freq</w:t>
+      </w:r>
+      <w:proofErr w:type="spellEnd"/>
+      <w:r>
+        <w:rPr>
+          <w:rFonts w:cs="B Nazanin"/>
+        </w:rPr>
+        <w:t xml:space="preserve">` </w:t>
+      </w:r>
+      <w:r>
+        <w:rPr>
+          <w:rFonts w:cs="B Nazanin"/>
+          <w:rtl/>
+        </w:rPr>
+        <w:t>و</w:t>
+      </w:r>
+      <w:r>
+        <w:rPr>
+          <w:rFonts w:cs="B Nazanin"/>
+        </w:rPr>
+        <w:t xml:space="preserve"> `</w:t>
+      </w:r>
+      <w:proofErr w:type="spellStart"/>
+      <w:r>
+        <w:rPr>
+          <w:rFonts w:cs="B Nazanin"/>
+        </w:rPr>
+        <w:t>end_freq</w:t>
+      </w:r>
+      <w:proofErr w:type="spellEnd"/>
+      <w:r>
+        <w:rPr>
+          <w:rFonts w:cs="B Nazanin"/>
+        </w:rPr>
+        <w:t xml:space="preserve">` </w:t>
+      </w:r>
+      <w:r>
+        <w:rPr>
+          <w:rFonts w:cs="B Nazanin"/>
+          <w:rtl/>
+        </w:rPr>
+        <w:t>تع</w:t>
+      </w:r>
+      <w:r>
+        <w:rPr>
+          <w:rFonts w:cs="B Nazanin" w:hint="cs"/>
+          <w:rtl/>
+        </w:rPr>
+        <w:t>یی</w:t>
+      </w:r>
+      <w:r>
+        <w:rPr>
+          <w:rFonts w:cs="B Nazanin" w:hint="eastAsia"/>
+          <w:rtl/>
+        </w:rPr>
+        <w:t>ن</w:t>
+      </w:r>
+      <w:r>
+        <w:rPr>
+          <w:rFonts w:cs="B Nazanin"/>
+          <w:rtl/>
+        </w:rPr>
+        <w:t xml:space="preserve"> م</w:t>
+      </w:r>
+      <w:r>
+        <w:rPr>
+          <w:rFonts w:cs="B Nazanin" w:hint="cs"/>
+          <w:rtl/>
+        </w:rPr>
+        <w:t>ی‌</w:t>
+      </w:r>
+      <w:r>
+        <w:rPr>
+          <w:rFonts w:cs="B Nazanin" w:hint="eastAsia"/>
+          <w:rtl/>
+        </w:rPr>
+        <w:t>شوند</w:t>
+      </w:r>
+      <w:r>
+        <w:rPr>
+          <w:rFonts w:cs="B Nazanin"/>
+          <w:rtl/>
+        </w:rPr>
+        <w:t xml:space="preserve"> که نشان دهنده فرکانس شروع و پا</w:t>
+      </w:r>
+      <w:r>
+        <w:rPr>
+          <w:rFonts w:cs="B Nazanin" w:hint="cs"/>
+          <w:rtl/>
+        </w:rPr>
+        <w:t>ی</w:t>
+      </w:r>
+      <w:r>
+        <w:rPr>
+          <w:rFonts w:cs="B Nazanin" w:hint="eastAsia"/>
+          <w:rtl/>
+        </w:rPr>
+        <w:t>ان</w:t>
+      </w:r>
+      <w:r>
+        <w:rPr>
+          <w:rFonts w:cs="B Nazanin"/>
+          <w:rtl/>
+        </w:rPr>
+        <w:t xml:space="preserve"> برا</w:t>
+      </w:r>
+      <w:r>
+        <w:rPr>
+          <w:rFonts w:cs="B Nazanin" w:hint="cs"/>
+          <w:rtl/>
+        </w:rPr>
+        <w:t>ی</w:t>
+      </w:r>
+      <w:r>
+        <w:rPr>
+          <w:rFonts w:cs="B Nazanin"/>
+          <w:rtl/>
+        </w:rPr>
+        <w:t xml:space="preserve"> تغ</w:t>
+      </w:r>
+      <w:r>
+        <w:rPr>
+          <w:rFonts w:cs="B Nazanin" w:hint="cs"/>
+          <w:rtl/>
+        </w:rPr>
+        <w:t>یی</w:t>
+      </w:r>
+      <w:r>
+        <w:rPr>
+          <w:rFonts w:cs="B Nazanin" w:hint="eastAsia"/>
+          <w:rtl/>
+        </w:rPr>
+        <w:t>ر</w:t>
+      </w:r>
+      <w:r>
+        <w:rPr>
+          <w:rFonts w:cs="B Nazanin"/>
+          <w:rtl/>
+        </w:rPr>
+        <w:t xml:space="preserve"> فرکانس هستند</w:t>
+      </w:r>
+      <w:r>
+        <w:rPr>
+          <w:rFonts w:cs="B Nazanin"/>
+        </w:rPr>
+        <w:t>. `</w:t>
+      </w:r>
+      <w:proofErr w:type="spellStart"/>
+      <w:r>
+        <w:rPr>
+          <w:rFonts w:cs="B Nazanin"/>
+        </w:rPr>
+        <w:t>end_freq</w:t>
+      </w:r>
+      <w:proofErr w:type="spellEnd"/>
+      <w:r>
+        <w:rPr>
+          <w:rFonts w:cs="B Nazanin"/>
+        </w:rPr>
+        <w:t xml:space="preserve">` </w:t>
+      </w:r>
+      <w:r>
+        <w:rPr>
+          <w:rFonts w:cs="B Nazanin"/>
+          <w:rtl/>
+        </w:rPr>
+        <w:t>برابر با ضرب</w:t>
+      </w:r>
+      <w:r>
+        <w:rPr>
+          <w:rFonts w:cs="B Nazanin"/>
+        </w:rPr>
+        <w:t xml:space="preserve"> `</w:t>
+      </w:r>
+      <w:proofErr w:type="spellStart"/>
+      <w:r>
+        <w:rPr>
+          <w:rFonts w:cs="B Nazanin"/>
+        </w:rPr>
+        <w:t>freq_shift</w:t>
+      </w:r>
+      <w:proofErr w:type="spellEnd"/>
+      <w:r>
+        <w:rPr>
+          <w:rFonts w:cs="B Nazanin"/>
+        </w:rPr>
+        <w:t xml:space="preserve">` </w:t>
+      </w:r>
+      <w:r>
+        <w:rPr>
+          <w:rFonts w:cs="B Nazanin"/>
+          <w:rtl/>
+        </w:rPr>
+        <w:t xml:space="preserve">در </w:t>
+      </w:r>
+      <w:r>
+        <w:rPr>
+          <w:rFonts w:cs="B Nazanin"/>
+          <w:rtl/>
+          <w:lang w:bidi="fa-IR"/>
+        </w:rPr>
+        <w:t>۱۰۰۰</w:t>
+      </w:r>
+      <w:r>
+        <w:rPr>
+          <w:rFonts w:cs="B Nazanin"/>
+          <w:rtl/>
+        </w:rPr>
+        <w:t xml:space="preserve"> است</w:t>
+      </w:r>
+      <w:r>
+        <w:rPr>
+          <w:rFonts w:cs="B Nazanin"/>
+        </w:rPr>
+        <w:t>.</w:t>
+      </w:r>
+    </w:p>
+    <w:p>
+      <w:pPr>
+        <w:bidi/>
+        <w:rPr>
+          <w:rFonts w:cs="B Nazanin"/>
+          <w:rtl/>
+        </w:rPr>
+      </w:pPr>
+      <w:r>
+        <w:rPr>
+          <w:rFonts w:cs="B Nazanin" w:hint="eastAsia"/>
+          <w:rtl/>
+        </w:rPr>
+        <w:t>س</w:t>
+      </w:r>
+      <w:r>
+        <w:rPr>
+          <w:rFonts w:cs="B Nazanin" w:hint="cs"/>
+          <w:rtl/>
+        </w:rPr>
+        <w:t>ی</w:t>
+      </w:r>
+      <w:r>
+        <w:rPr>
+          <w:rFonts w:cs="B Nazanin" w:hint="eastAsia"/>
+          <w:rtl/>
+        </w:rPr>
+        <w:t>گنال</w:t>
+      </w:r>
+      <w:r>
+        <w:rPr>
+          <w:rFonts w:cs="B Nazanin"/>
+          <w:rtl/>
+        </w:rPr>
+        <w:t xml:space="preserve"> جد</w:t>
+      </w:r>
+      <w:r>
+        <w:rPr>
+          <w:rFonts w:cs="B Nazanin" w:hint="cs"/>
+          <w:rtl/>
+        </w:rPr>
+        <w:t>ی</w:t>
+      </w:r>
+      <w:r>
+        <w:rPr>
+          <w:rFonts w:cs="B Nazanin" w:hint="eastAsia"/>
+          <w:rtl/>
+        </w:rPr>
+        <w:t>د</w:t>
+      </w:r>
+      <w:r>
+        <w:rPr>
+          <w:rFonts w:cs="B Nazanin"/>
+        </w:rPr>
+        <w:t xml:space="preserve"> (`</w:t>
+      </w:r>
+      <w:proofErr w:type="spellStart"/>
+      <w:r>
+        <w:rPr>
+          <w:rFonts w:cs="B Nazanin"/>
+        </w:rPr>
+        <w:t>shifted_signal</w:t>
+      </w:r>
+      <w:proofErr w:type="spellEnd"/>
+      <w:r>
+        <w:rPr>
+          <w:rFonts w:cs="B Nazanin"/>
+        </w:rPr>
+        <w:t xml:space="preserve">`) </w:t>
+      </w:r>
+      <w:r>
+        <w:rPr>
+          <w:rFonts w:cs="B Nazanin"/>
+          <w:rtl/>
+        </w:rPr>
+        <w:t>با ضرب س</w:t>
+      </w:r>
+      <w:r>
+        <w:rPr>
+          <w:rFonts w:cs="B Nazanin" w:hint="cs"/>
+          <w:rtl/>
+        </w:rPr>
+        <w:t>ی</w:t>
+      </w:r>
+      <w:r>
+        <w:rPr>
+          <w:rFonts w:cs="B Nazanin" w:hint="eastAsia"/>
+          <w:rtl/>
+        </w:rPr>
+        <w:t>گنال</w:t>
+      </w:r>
+      <w:r>
+        <w:rPr>
+          <w:rFonts w:cs="B Nazanin"/>
+          <w:rtl/>
+        </w:rPr>
+        <w:t xml:space="preserve"> ورود</w:t>
+      </w:r>
+      <w:r>
+        <w:rPr>
+          <w:rFonts w:cs="B Nazanin" w:hint="cs"/>
+          <w:rtl/>
+        </w:rPr>
+        <w:t>ی</w:t>
+      </w:r>
+      <w:r>
+        <w:rPr>
+          <w:rFonts w:cs="B Nazanin"/>
+          <w:rtl/>
+        </w:rPr>
+        <w:t xml:space="preserve"> در </w:t>
+      </w:r>
+      <w:r>
+        <w:rPr>
+          <w:rFonts w:cs="B Nazanin" w:hint="cs"/>
+          <w:rtl/>
+        </w:rPr>
+        <w:t>ی</w:t>
+      </w:r>
+      <w:r>
+        <w:rPr>
+          <w:rFonts w:cs="B Nazanin" w:hint="eastAsia"/>
+          <w:rtl/>
+        </w:rPr>
+        <w:t>ک</w:t>
+      </w:r>
+      <w:r>
+        <w:rPr>
+          <w:rFonts w:cs="B Nazanin"/>
+          <w:rtl/>
+        </w:rPr>
+        <w:t xml:space="preserve"> موج برخ</w:t>
+      </w:r>
+      <w:r>
+        <w:rPr>
+          <w:rFonts w:cs="B Nazanin" w:hint="cs"/>
+          <w:rtl/>
+        </w:rPr>
+        <w:t>ی</w:t>
+      </w:r>
+      <w:r>
+        <w:rPr>
+          <w:rFonts w:cs="B Nazanin" w:hint="eastAsia"/>
+          <w:rtl/>
+        </w:rPr>
+        <w:t>پ</w:t>
+      </w:r>
+      <w:r>
+        <w:rPr>
+          <w:rFonts w:cs="B Nazanin"/>
+        </w:rPr>
+        <w:t xml:space="preserve"> (`chirp`) </w:t>
+      </w:r>
+      <w:r>
+        <w:rPr>
+          <w:rFonts w:cs="B Nazanin"/>
+          <w:rtl/>
+        </w:rPr>
+        <w:t>محاسبه م</w:t>
+      </w:r>
+      <w:r>
+        <w:rPr>
+          <w:rFonts w:cs="B Nazanin" w:hint="cs"/>
+          <w:rtl/>
+        </w:rPr>
+        <w:t>ی‌</w:t>
+      </w:r>
+      <w:r>
+        <w:rPr>
+          <w:rFonts w:cs="B Nazanin" w:hint="eastAsia"/>
+          <w:rtl/>
+        </w:rPr>
+        <w:t>شود</w:t>
+      </w:r>
+      <w:r>
+        <w:rPr>
+          <w:rFonts w:cs="B Nazanin"/>
+          <w:rtl/>
+        </w:rPr>
+        <w:t>. تابع</w:t>
+      </w:r>
+      <w:r>
+        <w:rPr>
+          <w:rFonts w:cs="B Nazanin"/>
+        </w:rPr>
+        <w:t xml:space="preserve"> `</w:t>
+      </w:r>
+      <w:proofErr w:type="spellStart"/>
+      <w:r>
+        <w:rPr>
+          <w:rFonts w:cs="B Nazanin"/>
+        </w:rPr>
+        <w:t>signal.chirp</w:t>
+      </w:r>
+      <w:proofErr w:type="spellEnd"/>
+      <w:r>
+        <w:rPr>
+          <w:rFonts w:cs="B Nazanin"/>
+        </w:rPr>
+        <w:t xml:space="preserve">` </w:t>
+      </w:r>
+      <w:r>
+        <w:rPr>
+          <w:rFonts w:cs="B Nazanin" w:hint="cs"/>
+          <w:rtl/>
+        </w:rPr>
+        <w:t>ی</w:t>
+      </w:r>
+      <w:r>
+        <w:rPr>
+          <w:rFonts w:cs="B Nazanin" w:hint="eastAsia"/>
+          <w:rtl/>
+        </w:rPr>
+        <w:t>ک</w:t>
+      </w:r>
+      <w:r>
+        <w:rPr>
+          <w:rFonts w:cs="B Nazanin"/>
+          <w:rtl/>
+        </w:rPr>
+        <w:t xml:space="preserve"> موج برخ</w:t>
+      </w:r>
+      <w:r>
+        <w:rPr>
+          <w:rFonts w:cs="B Nazanin" w:hint="cs"/>
+          <w:rtl/>
+        </w:rPr>
+        <w:t>ی</w:t>
+      </w:r>
+      <w:r>
+        <w:rPr>
+          <w:rFonts w:cs="B Nazanin" w:hint="eastAsia"/>
+          <w:rtl/>
+        </w:rPr>
+        <w:t>پ</w:t>
+      </w:r>
+      <w:r>
+        <w:rPr>
+          <w:rFonts w:cs="B Nazanin"/>
+          <w:rtl/>
+        </w:rPr>
+        <w:t xml:space="preserve"> تول</w:t>
+      </w:r>
+      <w:r>
+        <w:rPr>
+          <w:rFonts w:cs="B Nazanin" w:hint="cs"/>
+          <w:rtl/>
+        </w:rPr>
+        <w:t>ی</w:t>
+      </w:r>
+      <w:r>
+        <w:rPr>
+          <w:rFonts w:cs="B Nazanin" w:hint="eastAsia"/>
+          <w:rtl/>
+        </w:rPr>
+        <w:t>د</w:t>
+      </w:r>
+      <w:r>
+        <w:rPr>
+          <w:rFonts w:cs="B Nazanin"/>
+          <w:rtl/>
+        </w:rPr>
+        <w:t xml:space="preserve"> م</w:t>
+      </w:r>
+      <w:r>
+        <w:rPr>
+          <w:rFonts w:cs="B Nazanin" w:hint="cs"/>
+          <w:rtl/>
+        </w:rPr>
+        <w:t>ی‌</w:t>
+      </w:r>
+      <w:r>
+        <w:rPr>
+          <w:rFonts w:cs="B Nazanin" w:hint="eastAsia"/>
+          <w:rtl/>
+        </w:rPr>
+        <w:t>کند</w:t>
+      </w:r>
+      <w:r>
+        <w:rPr>
+          <w:rFonts w:cs="B Nazanin"/>
+          <w:rtl/>
+        </w:rPr>
+        <w:t xml:space="preserve"> که فرکانس آن از</w:t>
+      </w:r>
+      <w:r>
+        <w:rPr>
+          <w:rFonts w:cs="B Nazanin"/>
+        </w:rPr>
+        <w:t xml:space="preserve"> `</w:t>
+      </w:r>
+      <w:proofErr w:type="spellStart"/>
+      <w:r>
+        <w:rPr>
+          <w:rFonts w:cs="B Nazanin"/>
+        </w:rPr>
+        <w:t>start_freq</w:t>
+      </w:r>
+      <w:proofErr w:type="spellEnd"/>
+      <w:r>
+        <w:rPr>
+          <w:rFonts w:cs="B Nazanin"/>
+        </w:rPr>
+        <w:t xml:space="preserve">` </w:t>
+      </w:r>
+      <w:r>
+        <w:rPr>
+          <w:rFonts w:cs="B Nazanin"/>
+          <w:rtl/>
+        </w:rPr>
+        <w:t>به</w:t>
+      </w:r>
+      <w:r>
+        <w:rPr>
+          <w:rFonts w:cs="B Nazanin"/>
+        </w:rPr>
+        <w:t xml:space="preserve"> `</w:t>
+      </w:r>
+      <w:proofErr w:type="spellStart"/>
+      <w:r>
+        <w:rPr>
+          <w:rFonts w:cs="B Nazanin"/>
+        </w:rPr>
+        <w:t>end_freq</w:t>
+      </w:r>
+      <w:proofErr w:type="spellEnd"/>
+      <w:r>
+        <w:rPr>
+          <w:rFonts w:cs="B Nazanin"/>
+        </w:rPr>
+        <w:t xml:space="preserve">` </w:t>
+      </w:r>
+      <w:r>
+        <w:rPr>
+          <w:rFonts w:cs="B Nazanin"/>
+          <w:rtl/>
+        </w:rPr>
+        <w:t>با توجه به آرا</w:t>
+      </w:r>
+      <w:r>
+        <w:rPr>
+          <w:rFonts w:cs="B Nazanin" w:hint="cs"/>
+          <w:rtl/>
+        </w:rPr>
+        <w:t>ی</w:t>
+      </w:r>
+      <w:r>
+        <w:rPr>
+          <w:rFonts w:cs="B Nazanin" w:hint="eastAsia"/>
+          <w:rtl/>
+        </w:rPr>
+        <w:t>ه‌</w:t>
+      </w:r>
+      <w:r>
+        <w:rPr>
+          <w:rFonts w:cs="B Nazanin" w:hint="cs"/>
+          <w:rtl/>
+        </w:rPr>
+        <w:t>ی</w:t>
+      </w:r>
+      <w:r>
+        <w:rPr>
+          <w:rFonts w:cs="B Nazanin"/>
+          <w:rtl/>
+        </w:rPr>
+        <w:t xml:space="preserve"> زمان تغ</w:t>
+      </w:r>
+      <w:r>
+        <w:rPr>
+          <w:rFonts w:cs="B Nazanin" w:hint="cs"/>
+          <w:rtl/>
+        </w:rPr>
+        <w:t>یی</w:t>
+      </w:r>
+      <w:r>
+        <w:rPr>
+          <w:rFonts w:cs="B Nazanin" w:hint="eastAsia"/>
+          <w:rtl/>
+        </w:rPr>
+        <w:t>ر</w:t>
+      </w:r>
+      <w:r>
+        <w:rPr>
+          <w:rFonts w:cs="B Nazanin"/>
+          <w:rtl/>
+        </w:rPr>
+        <w:t xml:space="preserve"> م</w:t>
+      </w:r>
+      <w:r>
+        <w:rPr>
+          <w:rFonts w:cs="B Nazanin" w:hint="cs"/>
+          <w:rtl/>
+        </w:rPr>
+        <w:t>ی‌</w:t>
+      </w:r>
+      <w:r>
+        <w:rPr>
+          <w:rFonts w:cs="B Nazanin" w:hint="eastAsia"/>
+          <w:rtl/>
+        </w:rPr>
+        <w:t>کند</w:t>
+      </w:r>
+      <w:r>
+        <w:rPr>
+          <w:rFonts w:cs="B Nazanin"/>
+          <w:rtl/>
+        </w:rPr>
+        <w:t>. سپس س</w:t>
+      </w:r>
+      <w:r>
+        <w:rPr>
+          <w:rFonts w:cs="B Nazanin" w:hint="cs"/>
+          <w:rtl/>
+        </w:rPr>
+        <w:t>ی</w:t>
+      </w:r>
+      <w:r>
+        <w:rPr>
+          <w:rFonts w:cs="B Nazanin" w:hint="eastAsia"/>
+          <w:rtl/>
+        </w:rPr>
+        <w:t>گنال</w:t>
+      </w:r>
+      <w:r>
+        <w:rPr>
+          <w:rFonts w:cs="B Nazanin"/>
+          <w:rtl/>
+        </w:rPr>
+        <w:t xml:space="preserve"> ورود</w:t>
+      </w:r>
+      <w:r>
+        <w:rPr>
+          <w:rFonts w:cs="B Nazanin" w:hint="cs"/>
+          <w:rtl/>
+        </w:rPr>
+        <w:t>ی</w:t>
+      </w:r>
+      <w:r>
+        <w:rPr>
+          <w:rFonts w:cs="B Nazanin"/>
+          <w:rtl/>
+        </w:rPr>
+        <w:t xml:space="preserve"> با ا</w:t>
+      </w:r>
+      <w:r>
+        <w:rPr>
+          <w:rFonts w:cs="B Nazanin" w:hint="cs"/>
+          <w:rtl/>
+        </w:rPr>
+        <w:t>ی</w:t>
+      </w:r>
+      <w:r>
+        <w:rPr>
+          <w:rFonts w:cs="B Nazanin" w:hint="eastAsia"/>
+          <w:rtl/>
+        </w:rPr>
+        <w:t>ن</w:t>
+      </w:r>
+      <w:r>
+        <w:rPr>
+          <w:rFonts w:cs="B Nazanin"/>
+          <w:rtl/>
+        </w:rPr>
+        <w:t xml:space="preserve"> موج برخ</w:t>
+      </w:r>
+      <w:r>
+        <w:rPr>
+          <w:rFonts w:cs="B Nazanin" w:hint="cs"/>
+          <w:rtl/>
+        </w:rPr>
+        <w:t>ی</w:t>
+      </w:r>
+      <w:r>
+        <w:rPr>
+          <w:rFonts w:cs="B Nazanin" w:hint="eastAsia"/>
+          <w:rtl/>
+        </w:rPr>
+        <w:t>پ</w:t>
+      </w:r>
+      <w:r>
+        <w:rPr>
+          <w:rFonts w:cs="B Nazanin"/>
+          <w:rtl/>
+        </w:rPr>
+        <w:t xml:space="preserve"> ضرب م</w:t>
+      </w:r>
+      <w:r>
+        <w:rPr>
+          <w:rFonts w:cs="B Nazanin" w:hint="cs"/>
+          <w:rtl/>
+        </w:rPr>
+        <w:t>ی‌</w:t>
+      </w:r>
+      <w:r>
+        <w:rPr>
+          <w:rFonts w:cs="B Nazanin" w:hint="eastAsia"/>
+          <w:rtl/>
+        </w:rPr>
+        <w:t>شود</w:t>
+      </w:r>
+      <w:r>
+        <w:rPr>
+          <w:rFonts w:cs="B Nazanin"/>
+        </w:rPr>
+        <w:t>.</w:t>
+      </w:r>
+    </w:p>
+    <w:p>
+      <w:pPr>
+        <w:bidi/>
+        <w:rPr>
+          <w:rFonts w:cs="B Nazanin"/>
+          <w:rtl/>
+        </w:rPr>
+      </w:pPr>
+      <w:r>
+        <w:rPr>
+          <w:rFonts w:cs="B Nazanin" w:hint="eastAsia"/>
+          <w:rtl/>
+        </w:rPr>
+        <w:t>در</w:t>
+      </w:r>
+      <w:r>
+        <w:rPr>
+          <w:rFonts w:cs="B Nazanin"/>
+          <w:rtl/>
+        </w:rPr>
+        <w:t xml:space="preserve"> نها</w:t>
+      </w:r>
+      <w:r>
+        <w:rPr>
+          <w:rFonts w:cs="B Nazanin" w:hint="cs"/>
+          <w:rtl/>
+        </w:rPr>
+        <w:t>ی</w:t>
+      </w:r>
+      <w:r>
+        <w:rPr>
+          <w:rFonts w:cs="B Nazanin" w:hint="eastAsia"/>
+          <w:rtl/>
+        </w:rPr>
+        <w:t>ت،</w:t>
+      </w:r>
+      <w:r>
+        <w:rPr>
+          <w:rFonts w:cs="B Nazanin"/>
+          <w:rtl/>
+        </w:rPr>
+        <w:t xml:space="preserve"> س</w:t>
+      </w:r>
+      <w:r>
+        <w:rPr>
+          <w:rFonts w:cs="B Nazanin" w:hint="cs"/>
+          <w:rtl/>
+        </w:rPr>
+        <w:t>ی</w:t>
+      </w:r>
+      <w:r>
+        <w:rPr>
+          <w:rFonts w:cs="B Nazanin" w:hint="eastAsia"/>
+          <w:rtl/>
+        </w:rPr>
+        <w:t>گنال</w:t>
+      </w:r>
+      <w:r>
+        <w:rPr>
+          <w:rFonts w:cs="B Nazanin"/>
+          <w:rtl/>
+        </w:rPr>
+        <w:t xml:space="preserve"> جد</w:t>
+      </w:r>
+      <w:r>
+        <w:rPr>
+          <w:rFonts w:cs="B Nazanin" w:hint="cs"/>
+          <w:rtl/>
+        </w:rPr>
+        <w:t>ی</w:t>
+      </w:r>
+      <w:r>
+        <w:rPr>
+          <w:rFonts w:cs="B Nazanin" w:hint="eastAsia"/>
+          <w:rtl/>
+        </w:rPr>
+        <w:t>د</w:t>
+      </w:r>
+      <w:r>
+        <w:rPr>
+          <w:rFonts w:cs="B Nazanin"/>
+          <w:rtl/>
+        </w:rPr>
+        <w:t xml:space="preserve"> (`</w:t>
+      </w:r>
+      <w:proofErr w:type="spellStart"/>
+      <w:r>
+        <w:rPr>
+          <w:rFonts w:cs="B Nazanin"/>
+        </w:rPr>
+        <w:t>shifted_signal</w:t>
+      </w:r>
+      <w:proofErr w:type="spellEnd"/>
+      <w:r>
+        <w:rPr>
+          <w:rFonts w:cs="B Nazanin"/>
+          <w:rtl/>
+        </w:rPr>
+        <w:t>`) با س</w:t>
+      </w:r>
+      <w:r>
+        <w:rPr>
+          <w:rFonts w:cs="B Nazanin" w:hint="cs"/>
+          <w:rtl/>
+        </w:rPr>
+        <w:t>ی</w:t>
+      </w:r>
+      <w:r>
+        <w:rPr>
+          <w:rFonts w:cs="B Nazanin" w:hint="eastAsia"/>
+          <w:rtl/>
+        </w:rPr>
+        <w:t>گنال</w:t>
+      </w:r>
+      <w:r>
+        <w:rPr>
+          <w:rFonts w:cs="B Nazanin"/>
+          <w:rtl/>
+        </w:rPr>
+        <w:t xml:space="preserve"> ورود</w:t>
+      </w:r>
+      <w:r>
+        <w:rPr>
+          <w:rFonts w:cs="B Nazanin" w:hint="cs"/>
+          <w:rtl/>
+        </w:rPr>
+        <w:t>ی</w:t>
+      </w:r>
+      <w:r>
+        <w:rPr>
+          <w:rFonts w:cs="B Nazanin"/>
+          <w:rtl/>
+        </w:rPr>
+        <w:t xml:space="preserve"> (`</w:t>
+      </w:r>
+      <w:proofErr w:type="spellStart"/>
+      <w:r>
+        <w:rPr>
+          <w:rFonts w:cs="B Nazanin"/>
+        </w:rPr>
+        <w:t>signal_data</w:t>
+      </w:r>
+      <w:proofErr w:type="spellEnd"/>
+      <w:r>
+        <w:rPr>
+          <w:rFonts w:cs="B Nazanin"/>
+          <w:rtl/>
+        </w:rPr>
+        <w:t>`) ضرب م</w:t>
+      </w:r>
+      <w:r>
+        <w:rPr>
+          <w:rFonts w:cs="B Nazanin" w:hint="cs"/>
+          <w:rtl/>
+        </w:rPr>
+        <w:t>ی‌</w:t>
+      </w:r>
+      <w:r>
+        <w:rPr>
+          <w:rFonts w:cs="B Nazanin" w:hint="eastAsia"/>
+          <w:rtl/>
+        </w:rPr>
+        <w:t>شود</w:t>
+      </w:r>
+      <w:r>
+        <w:rPr>
+          <w:rFonts w:cs="B Nazanin"/>
+          <w:rtl/>
+        </w:rPr>
+        <w:t xml:space="preserve"> و به عنوان خروج</w:t>
+      </w:r>
+      <w:r>
+        <w:rPr>
+          <w:rFonts w:cs="B Nazanin" w:hint="cs"/>
+          <w:rtl/>
+        </w:rPr>
+        <w:t>ی</w:t>
+      </w:r>
+      <w:r>
+        <w:rPr>
+          <w:rFonts w:cs="B Nazanin"/>
+          <w:rtl/>
+        </w:rPr>
+        <w:t xml:space="preserve"> تابع برگردانده م</w:t>
+      </w:r>
+      <w:r>
+        <w:rPr>
+          <w:rFonts w:cs="B Nazanin" w:hint="cs"/>
+          <w:rtl/>
+        </w:rPr>
+        <w:t>ی‌</w:t>
+      </w:r>
+      <w:r>
+        <w:rPr>
+          <w:rFonts w:cs="B Nazanin" w:hint="eastAsia"/>
+          <w:rtl/>
+        </w:rPr>
+        <w:t>شود</w:t>
+      </w:r>
+      <w:r>
+        <w:rPr>
+          <w:rFonts w:cs="B Nazanin"/>
+          <w:rtl/>
+        </w:rPr>
+        <w:t>.</w:t>
+      </w:r>
     </w:p>
     <w:p>
       <w:pPr>
@@ -2204,6 +3306,7 @@
           <w:rFonts w:cs="B Nazanin" w:hint="eastAsia"/>
           <w:rtl/>
         </w:rPr>
+        <w:lastRenderedPageBreak/>
         <w:t>ا</w:t>
       </w:r>
       <w:r>
@@ -2653,7 +3756,7 @@
 </file>
 
 <file path=word/numbering.xml><?xml version="1.0" encoding="utf-8"?>
-<w:numbering xmlns:wpc="http://schemas.microsoft.com/office/word/2010/wordprocessingCanvas" xmlns:cx="http://schemas.microsoft.com/office/drawing/2014/chartex" xmlns:cx1="http://schemas.microsoft.com/office/drawing/2015/9/8/chartex" xmlns:cx2="http://schemas.microsoft.com/office/drawing/2015/10/21/chartex" xmlns:cx3="http://schemas.microsoft.com/office/drawing/2016/5/9/chartex" xmlns:cx4="http://schemas.microsoft.com/office/drawing/2016/5/10/chartex" xmlns:cx5="http://schemas.microsoft.com/office/drawing/2016/5/11/chartex" xmlns:cx6="http://schemas.microsoft.com/office/drawing/2016/5/12/chartex" xmlns:cx7="http://schemas.microsoft.com/office/drawing/2016/5/13/chartex" xmlns:cx8="http://schemas.microsoft.com/office/drawing/2016/5/14/chartex" xmlns:mc="http://schemas.openxmlformats.org/markup-compatibility/2006" xmlns:aink="http://schemas.microsoft.com/office/drawing/2016/ink" xmlns:am3d="http://schemas.microsoft.com/office/drawing/2017/model3d" xmlns:o="urn:schemas-microsoft-com:office:office" xmlns:oel="http://schemas.microsoft.com/office/2019/extlst" xmlns:r="http://schemas.openxmlformats.org/officeDocument/2006/relationships" xmlns:m="http://schemas.openxmlformats.org/officeDocument/2006/math" xmlns:v="urn:schemas-microsoft-com:vml" xmlns:wp14="http://schemas.microsoft.com/office/word/2010/wordprocessingDrawing" xmlns:wp="http://schemas.openxmlformats.org/drawingml/2006/wordprocessingDrawing" xmlns:w10="urn:schemas-microsoft-com:office:word" xmlns:w="http://schemas.openxmlformats.org/wordprocessingml/2006/main" xmlns:w14="http://schemas.microsoft.com/office/word/2010/wordml" xmlns:w15="http://schemas.microsoft.com/office/word/2012/wordml" xmlns:w16cex="http://schemas.microsoft.com/office/word/2018/wordml/cex" xmlns:w16cid="http://schemas.microsoft.com/office/word/2016/wordml/cid" xmlns:w16="http://schemas.microsoft.com/office/word/2018/wordml" xmlns:w16sdtdh="http://schemas.microsoft.com/office/word/2020/wordml/sdtdatahash" xmlns:w16se="http://schemas.microsoft.com/office/word/2015/wordml/symex" xmlns:wpg="http://schemas.microsoft.com/office/word/2010/wordprocessingGroup" xmlns:wpi="http://schemas.microsoft.com/office/word/2010/wordprocessingInk" xmlns:wne="http://schemas.microsoft.com/office/word/2006/wordml" xmlns:wps="http://schemas.microsoft.com/office/word/2010/wordprocessingShape" mc:Ignorable="w14 w15 w16se w16cid w16 w16cex w16sdtdh wp14">
+<w:numbering xmlns:wpc="http://schemas.microsoft.com/office/word/2010/wordprocessingCanvas" xmlns:cx="http://schemas.microsoft.com/office/drawing/2014/chartex" xmlns:cx1="http://schemas.microsoft.com/office/drawing/2015/9/8/chartex" xmlns:cx2="http://schemas.microsoft.com/office/drawing/2015/10/21/chartex" xmlns:cx3="http://schemas.microsoft.com/office/drawing/2016/5/9/chartex" xmlns:cx4="http://schemas.microsoft.com/office/drawing/2016/5/10/chartex" xmlns:cx5="http://schemas.microsoft.com/office/drawing/2016/5/11/chartex" xmlns:cx6="http://schemas.microsoft.com/office/drawing/2016/5/12/chartex" xmlns:cx7="http://schemas.microsoft.com/office/drawing/2016/5/13/chartex" xmlns:cx8="http://schemas.microsoft.com/office/drawing/2016/5/14/chartex" xmlns:mc="http://schemas.openxmlformats.org/markup-compatibility/2006" xmlns:aink="http://schemas.microsoft.com/office/drawing/2016/ink" xmlns:am3d="http://schemas.microsoft.com/office/drawing/2017/model3d" xmlns:o="urn:schemas-microsoft-com:office:office" xmlns:r="http://schemas.openxmlformats.org/officeDocument/2006/relationships" xmlns:m="http://schemas.openxmlformats.org/officeDocument/2006/math" xmlns:v="urn:schemas-microsoft-com:vml" xmlns:wp14="http://schemas.microsoft.com/office/word/2010/wordprocessingDrawing" xmlns:wp="http://schemas.openxmlformats.org/drawingml/2006/wordprocessingDrawing" xmlns:w10="urn:schemas-microsoft-com:office:word" xmlns:w="http://schemas.openxmlformats.org/wordprocessingml/2006/main" xmlns:w14="http://schemas.microsoft.com/office/word/2010/wordml" xmlns:w15="http://schemas.microsoft.com/office/word/2012/wordml" xmlns:w16cex="http://schemas.microsoft.com/office/word/2018/wordml/cex" xmlns:w16cid="http://schemas.microsoft.com/office/word/2016/wordml/cid" xmlns:w16="http://schemas.microsoft.com/office/word/2018/wordml" xmlns:w16sdtdh="http://schemas.microsoft.com/office/word/2020/wordml/sdtdatahash" xmlns:w16se="http://schemas.microsoft.com/office/word/2015/wordml/symex" xmlns:wpg="http://schemas.microsoft.com/office/word/2010/wordprocessingGroup" xmlns:wpi="http://schemas.microsoft.com/office/word/2010/wordprocessingInk" xmlns:wne="http://schemas.microsoft.com/office/word/2006/wordml" xmlns:wps="http://schemas.microsoft.com/office/word/2010/wordprocessingShape" mc:Ignorable="w14 w15 w16se w16cid w16 w16cex w16sdtdh wp14">
   <w:abstractNum w:abstractNumId="0" w15:restartNumberingAfterBreak="0">
     <w:nsid w:val="7ACE7EC3"/>
     <w:multiLevelType w:val="hybridMultilevel"/>
@@ -2740,7 +3843,7 @@
       </w:pPr>
     </w:lvl>
   </w:abstractNum>
-  <w:num w:numId="1" w16cid:durableId="1514877904">
+  <w:num w:numId="1">
     <w:abstractNumId w:val="0"/>
   </w:num>
 </w:numbering>

</xml_diff>